<commit_message>
Avance 15 de Junio. Version con 3 gráficos: 1) fuentes de info 2) tasa de afiliacion 3) promedio sindicatos y total sindicatos
</commit_message>
<xml_diff>
--- a/afiliacion_sindical.docx
+++ b/afiliacion_sindical.docx
@@ -3,74 +3,127 @@
 <w:document xmlns:w="http://schemas.openxmlformats.org/wordprocessingml/2006/main" xmlns:m="http://schemas.openxmlformats.org/officeDocument/2006/math" xmlns:r="http://schemas.openxmlformats.org/officeDocument/2006/relationships" xmlns:o="urn:schemas-microsoft-com:office:office" xmlns:v="urn:schemas-microsoft-com:vml" xmlns:w10="urn:schemas-microsoft-com:office:word" xmlns:a="http://schemas.openxmlformats.org/drawingml/2006/main" xmlns:pic="http://schemas.openxmlformats.org/drawingml/2006/picture" xmlns:wp="http://schemas.openxmlformats.org/drawingml/2006/wordprocessingDrawing">
   <w:body>
     <w:p>
-      <w:pPr>
-        <w:pStyle w:val="Title"/>
-      </w:pPr>
-      <w:r>
-        <w:t xml:space="preserve">Tasa</w:t>
-      </w:r>
-      <w:r>
-        <w:t xml:space="preserve"> </w:t>
-      </w:r>
-      <w:r>
-        <w:t xml:space="preserve">de</w:t>
-      </w:r>
-      <w:r>
-        <w:t xml:space="preserve"> </w:t>
-      </w:r>
-      <w:r>
-        <w:t xml:space="preserve">Afiliación</w:t>
-      </w:r>
-      <w:r>
-        <w:t xml:space="preserve"> </w:t>
-      </w:r>
-      <w:r>
-        <w:t xml:space="preserve">Sindical</w:t>
-      </w:r>
-    </w:p>
-    <w:p>
-      <w:pPr>
-        <w:pStyle w:val="Author"/>
-      </w:pPr>
-      <w:r>
-        <w:t xml:space="preserve">Sebastian</w:t>
-      </w:r>
-      <w:r>
-        <w:t xml:space="preserve"> </w:t>
-      </w:r>
-      <w:r>
-        <w:t xml:space="preserve">Osorio</w:t>
-      </w:r>
-      <w:r>
-        <w:t xml:space="preserve"> </w:t>
-      </w:r>
-      <w:r>
-        <w:t xml:space="preserve">y</w:t>
-      </w:r>
-      <w:r>
-        <w:t xml:space="preserve"> </w:t>
-      </w:r>
-      <w:r>
-        <w:t xml:space="preserve">Diego</w:t>
-      </w:r>
-      <w:r>
-        <w:t xml:space="preserve"> </w:t>
-      </w:r>
-      <w:r>
-        <w:t xml:space="preserve">Polanco</w:t>
-      </w:r>
-    </w:p>
-    <w:p>
-      <w:pPr>
-        <w:pStyle w:val="Date"/>
-      </w:pPr>
+      <w:r>
+        <w:pict>
+          <v:rect style="width:0;height:1.5pt" o:hralign="center" o:hrstd="t" o:hr="t"/>
+        </w:pict>
+      </w:r>
+    </w:p>
+    <w:p>
+      <w:pPr>
+        <w:pStyle w:val="Compact"/>
+      </w:pPr>
+      <w:r>
+        <w:t xml:space="preserve">title:</w:t>
+      </w:r>
+      <w:r>
+        <w:t xml:space="preserve"> </w:t>
+      </w:r>
+      <w:r>
+        <w:t xml:space="preserve">“</w:t>
+      </w:r>
+      <w:r>
+        <w:t xml:space="preserve">Tasa de Afiliación Sindical</w:t>
+      </w:r>
+      <w:r>
+        <w:t xml:space="preserve">”</w:t>
+      </w:r>
+      <w:r>
+        <w:t xml:space="preserve"> </w:t>
+      </w:r>
+      <w:r>
+        <w:t xml:space="preserve">author:</w:t>
+      </w:r>
+      <w:r>
+        <w:t xml:space="preserve"> </w:t>
+      </w:r>
+      <w:r>
+        <w:t xml:space="preserve">“</w:t>
+      </w:r>
+      <w:r>
+        <w:t xml:space="preserve">Sebastian Osorio y Diego Polanco</w:t>
+      </w:r>
+      <w:r>
+        <w:t xml:space="preserve">”</w:t>
+      </w:r>
+      <w:r>
+        <w:t xml:space="preserve"> </w:t>
+      </w:r>
+      <w:r>
+        <w:t xml:space="preserve">date:</w:t>
+      </w:r>
+      <w:r>
+        <w:t xml:space="preserve"> </w:t>
+      </w:r>
+      <w:r>
+        <w:t xml:space="preserve">“</w:t>
+      </w:r>
       <w:r>
         <w:t xml:space="preserve">07-05-2021</w:t>
       </w:r>
-    </w:p>
-    <w:p>
-      <w:pPr>
-        <w:pStyle w:val="Heading2"/>
+      <w:r>
+        <w:t xml:space="preserve">”</w:t>
+      </w:r>
+      <w:r>
+        <w:t xml:space="preserve"> </w:t>
+      </w:r>
+      <w:r>
+        <w:t xml:space="preserve">fontsize: 11pt</w:t>
+      </w:r>
+      <w:r>
+        <w:t xml:space="preserve"> </w:t>
+      </w:r>
+      <w:r>
+        <w:t xml:space="preserve">header-includes:</w:t>
+      </w:r>
+    </w:p>
+    <w:p>
+      <w:pPr>
+        <w:pStyle w:val="BodyText"/>
+      </w:pPr>
+      <w:r>
+        <w:t xml:space="preserve">output:</w:t>
+      </w:r>
+      <w:r>
+        <w:t xml:space="preserve"> </w:t>
+      </w:r>
+      <w:r>
+        <w:t xml:space="preserve">pdf_document:</w:t>
+      </w:r>
+      <w:r>
+        <w:t xml:space="preserve"> </w:t>
+      </w:r>
+      <w:r>
+        <w:t xml:space="preserve">number_section: true</w:t>
+      </w:r>
+      <w:r>
+        <w:t xml:space="preserve"> </w:t>
+      </w:r>
+      <w:r>
+        <w:t xml:space="preserve">extra_dependencies: [</w:t>
+      </w:r>
+      <w:r>
+        <w:t xml:space="preserve">“</w:t>
+      </w:r>
+      <w:r>
+        <w:t xml:space="preserve">float</w:t>
+      </w:r>
+      <w:r>
+        <w:t xml:space="preserve">”</w:t>
+      </w:r>
+      <w:r>
+        <w:t xml:space="preserve">]</w:t>
+      </w:r>
+      <w:r>
+        <w:t xml:space="preserve"> </w:t>
+      </w:r>
+      <w:r>
+        <w:t xml:space="preserve">– -</w:t>
+      </w:r>
+    </w:p>
+    <w:p>
+      <w:pPr>
+        <w:pStyle w:val="Heading1"/>
       </w:pPr>
       <w:bookmarkStart w:id="20" w:name="introducción"/>
       <w:r>
@@ -80,65 +133,43 @@
     </w:p>
     <w:p>
       <w:pPr>
-        <w:numPr>
-          <w:numId w:val="1001"/>
-          <w:ilvl w:val="0"/>
-        </w:numPr>
-      </w:pPr>
-      <w:r>
-        <w:t xml:space="preserve">Relevancia del indicador de afiliacion sindical</w:t>
-      </w:r>
-    </w:p>
-    <w:p>
-      <w:pPr>
-        <w:numPr>
-          <w:numId w:val="1001"/>
-          <w:ilvl w:val="0"/>
-        </w:numPr>
-      </w:pPr>
-      <w:r>
-        <w:t xml:space="preserve">Discutir la excepcionalidad del periodo 65-73.</w:t>
-      </w:r>
-    </w:p>
-    <w:p>
-      <w:pPr>
-        <w:pStyle w:val="Compact"/>
-        <w:numPr>
-          <w:numId w:val="1002"/>
-          <w:ilvl w:val="1"/>
-        </w:numPr>
-      </w:pPr>
-      <w:r>
-        <w:t xml:space="preserve">El problema del campo</w:t>
-      </w:r>
-    </w:p>
-    <w:p>
-      <w:pPr>
-        <w:pStyle w:val="Compact"/>
-        <w:numPr>
-          <w:numId w:val="1002"/>
-          <w:ilvl w:val="1"/>
-        </w:numPr>
-      </w:pPr>
-      <w:r>
-        <w:t xml:space="preserve">El problema del empoderamiento sindical industrial aumento del empleo)</w:t>
-      </w:r>
-    </w:p>
-    <w:p>
-      <w:pPr>
         <w:pStyle w:val="FirstParagraph"/>
       </w:pPr>
       <w:r>
-        <w:t xml:space="preserve">-Discutir crecimiento de afiliacion 73-78 (periodo terapia de shock, básicamente contestar la idea de FSOL de que no es posible considerar el dato en este periodo).</w:t>
-      </w:r>
-    </w:p>
-    <w:p>
-      <w:pPr>
-        <w:pStyle w:val="Heading2"/>
-      </w:pPr>
-      <w:bookmarkStart w:id="21" w:name="calculos-de-tasa-de-afiliacion-sindical"/>
-      <w:r>
-        <w:t xml:space="preserve">Calculos de tasa de afiliacion sindical</w:t>
+        <w:t xml:space="preserve">La tasa de afiliación sindical y el tamaño promedio de los sindicatos son indicadores fundamentales para entender la evolución de la estructura sindical en un país. A grandes rasgos, proporcionan información acerca del peso del sindicalismo como proporción del total de ocupados, y una aproximación gruesa al poder de los sindicatos en términos de su nivel de concentración.</w:t>
+      </w:r>
+    </w:p>
+    <w:p>
+      <w:pPr>
+        <w:pStyle w:val="BodyText"/>
+      </w:pPr>
+      <w:r>
+        <w:t xml:space="preserve">Debido a su naturaleza, estos indicadores ameritan un análisis relacional con otras variables tanto cuantitativas como cualitativas para extraer conclusiones relevantes. Por ejemplo, una tasa de afiliación elevada no dice nada por sí misma del nivel de legitimidad de las organizaciones de trabajadores ni de su incidencia en la política nacional, así como el tamaño promedio no entrega información sobre su capacidad de presión ante los empleadores ni de la participación de los trabajadores en sus organizaciones. No obstante, ambos indicadores constituyen una base ineludible para profundizar en todos esos temas.</w:t>
+      </w:r>
+    </w:p>
+    <w:p>
+      <w:pPr>
+        <w:pStyle w:val="BodyText"/>
+      </w:pPr>
+      <w:r>
+        <w:t xml:space="preserve">Aunque son variables centrales, no existen series sistemáticas de datos que permitan reconstruir su movimiento de largo plazo, sino que varios esfuerzos aislados que han abordado periodos específicos, muchas veces con datos discordantes respecto a ciertos años. El objetivo de la presente minuta es, por un lado, dar cuenta de las aproximaciones existentes a la evolución de los indicadores de tasa de afiliación y tamaño promedio de los sindicatos en Chile, y por otro lado, explicar metodológicamente una propuesta de empalme que abarca el periodo comprendido entre los años 1932 y 2010.</w:t>
+      </w:r>
+    </w:p>
+    <w:p>
+      <w:pPr>
+        <w:pStyle w:val="BodyText"/>
+      </w:pPr>
+      <w:r>
+        <w:t xml:space="preserve">Con esto, se espera aportar a la construcción de una base sólida para su utilización en futuras investigaciones sobre movimiento sindical nacional.</w:t>
+      </w:r>
+    </w:p>
+    <w:p>
+      <w:pPr>
+        <w:pStyle w:val="Heading1"/>
+      </w:pPr>
+      <w:bookmarkStart w:id="21" w:name="la-tasa-de-afiliación-sindical-1932-2010"/>
+      <w:r>
+        <w:t xml:space="preserve">La Tasa de Afiliación Sindical (1932-2010)</w:t>
       </w:r>
       <w:bookmarkEnd w:id="21"/>
     </w:p>
@@ -147,48 +178,30 @@
         <w:pStyle w:val="FirstParagraph"/>
       </w:pPr>
       <w:r>
-        <w:t xml:space="preserve">Previo a presentar distintos calculos de la tasa de afiliación sindical, es necesario primero realizar una revisión de las fuentes de información sobre los distintos componentes del indicador asi como de sus alternativas de calculo que nos permitiran realizar inferencia cualitativa a partir de las diferencias entre los indicadores alternativos.</w:t>
-      </w:r>
-    </w:p>
-    <w:p>
-      <w:pPr>
-        <w:pStyle w:val="Heading3"/>
-      </w:pPr>
-      <w:bookmarkStart w:id="22" w:name="X4fc2e54fc9ca294402e9f72f9fb525a72ca16d0"/>
-      <w:r>
-        <w:t xml:space="preserve">Total de Afiliados a Organizaciones Sindicales</w:t>
-      </w:r>
-      <w:bookmarkEnd w:id="22"/>
-    </w:p>
-    <w:p>
-      <w:pPr>
-        <w:pStyle w:val="FirstParagraph"/>
-      </w:pPr>
-      <w:r>
-        <w:t xml:space="preserve">La relevancia de la figura 1 esta dada que a pesar de extraer la informción relativa al total de afiliados de distintas fuentes, no pareciera haber mayores diferencias entre distintas fuentes de información. Por lo cual una propuesta de empalme se hace trivial de abordar utilizando las siguientes fechas: BLABLABLA SOBRE EL EMPALME.</w:t>
-      </w:r>
-    </w:p>
-    <w:p>
-      <w:pPr>
-        <w:pStyle w:val="BodyText"/>
+        <w:t xml:space="preserve">La tasa de afiliación consiste en el total de trabajadores sindicalizados, dividido por la fuerza de trabajo ocupada. Existen por lo menos 7 aproximaciones a esos datos para Chile que permiten construir la serie: Dirección del Trabajo (2021), que abarca desde 1990 hasta 2019; Díaz et al. (2016), desde 1970 hasta 2010, con datos aislados en 1932, 1938, 1942, 1946, 1952, 1958 y 1964; Morris y Oyaneder (1962), entre 1932 y 1959; Barrera (1980), entre 1956 y 1964; DERTO (1977), entre 1956 y 1972; y Barret (2001), entre 1981 y 1998.</w:t>
+      </w:r>
+    </w:p>
+    <w:p>
+      <w:pPr>
+        <w:pStyle w:val="CaptionedFigure"/>
       </w:pPr>
       <w:r>
         <w:drawing>
           <wp:inline>
-            <wp:extent cx="4620126" cy="3696101"/>
+            <wp:extent cx="5334000" cy="3556000"/>
             <wp:effectExtent b="0" l="0" r="0" t="0"/>
-            <wp:docPr descr="" title="" id="1" name="Picture"/>
+            <wp:docPr descr="Total Afiliados Sindicales (1932-2010). Distintas Fuentes." title="" id="1" name="Picture"/>
             <a:graphic>
               <a:graphicData uri="http://schemas.openxmlformats.org/drawingml/2006/picture">
                 <pic:pic>
                   <pic:nvPicPr>
-                    <pic:cNvPr descr="afiliacion_sindical_files/figure-docx/figura1%20Version%20preliminar-1.png" id="0" name="Picture"/>
+                    <pic:cNvPr descr="afiliacion_sindical_files/figure-docx/figura1-1.png" id="0" name="Picture"/>
                     <pic:cNvPicPr>
                       <a:picLocks noChangeArrowheads="1" noChangeAspect="1"/>
                     </pic:cNvPicPr>
                   </pic:nvPicPr>
                   <pic:blipFill>
-                    <a:blip r:embed="rId23"/>
+                    <a:blip r:embed="rId22"/>
                     <a:stretch>
                       <a:fillRect/>
                     </a:stretch>
@@ -196,7 +209,7 @@
                   <pic:spPr bwMode="auto">
                     <a:xfrm>
                       <a:off x="0" y="0"/>
-                      <a:ext cx="4620126" cy="3696101"/>
+                      <a:ext cx="5334000" cy="3556000"/>
                     </a:xfrm>
                     <a:prstGeom prst="rect">
                       <a:avLst/>
@@ -217,43 +230,41 @@
     </w:p>
     <w:p>
       <w:pPr>
-        <w:pStyle w:val="Heading3"/>
-      </w:pPr>
-      <w:bookmarkStart w:id="24" w:name="X0521ea7210f8a78d099fe7b226150c8fd2946fb"/>
-      <w:r>
-        <w:t xml:space="preserve">Total de Ocupados versus Total de la Fuerza de Trabajo</w:t>
-      </w:r>
-      <w:bookmarkEnd w:id="24"/>
-    </w:p>
-    <w:p>
-      <w:pPr>
-        <w:pStyle w:val="FirstParagraph"/>
-      </w:pPr>
-      <w:r>
-        <w:t xml:space="preserve">Es de nuestro interés poder identificar si los cambios en la tasa de afiliación están dados por el crecimiento del total de afiliados, o si esta dado por la base del indicador, es decir el universo sobre el cual se considera el total de afiliados para extraer información de un indicador. Consideramos que tanto calcular la tasa de afiliación tanto para el total de ocupados como para la fuerza de trabajo es relevante, debido a que de este modo podemos identificar efectos ciclicos del aumento de la tasa de afiliación sindical, es decir que esta se explica por una aumento de la tasa de empleo y no por un crecimiento propio de la afiliación sindical en su calidad de indicaodr de poder de la clase trabajadora organizada.</w:t>
+        <w:pStyle w:val="ImageCaption"/>
+      </w:pPr>
+      <w:r>
+        <w:t xml:space="preserve">Total Afiliados Sindicales (1932-2010). Distintas Fuentes.</w:t>
       </w:r>
     </w:p>
     <w:p>
       <w:pPr>
         <w:pStyle w:val="BodyText"/>
+      </w:pPr>
+      <w:r>
+        <w:t xml:space="preserve">Como se puede apreciar en la Figura 1, aunque toman periodos diferentes, las aproximaciones al total de afiliados a organizaciones sindicales guardan bastante coherencia entre sí, al punto que su superposición es prácticamente indistinguible gráficamente. Por lo tanto, la propuesta de empalme es simple y consiste en dar cuenta de los datos más verosímiles en los años que se superponen.</w:t>
+      </w:r>
+    </w:p>
+    <w:p>
+      <w:pPr>
+        <w:pStyle w:val="CaptionedFigure"/>
       </w:pPr>
       <w:r>
         <w:drawing>
           <wp:inline>
-            <wp:extent cx="4620126" cy="3696101"/>
+            <wp:extent cx="5334000" cy="3556000"/>
             <wp:effectExtent b="0" l="0" r="0" t="0"/>
-            <wp:docPr descr="" title="" id="1" name="Picture"/>
+            <wp:docPr descr="Tasa de Afiliación Sindical vs Total de Afiliados (1932-2010)." title="" id="1" name="Picture"/>
             <a:graphic>
               <a:graphicData uri="http://schemas.openxmlformats.org/drawingml/2006/picture">
                 <pic:pic>
                   <pic:nvPicPr>
-                    <pic:cNvPr descr="afiliacion_sindical_files/figure-docx/grafico2-1.png" id="0" name="Picture"/>
+                    <pic:cNvPr descr="afiliacion_sindical_files/figure-docx/figura2-1.png" id="0" name="Picture"/>
                     <pic:cNvPicPr>
                       <a:picLocks noChangeArrowheads="1" noChangeAspect="1"/>
                     </pic:cNvPicPr>
                   </pic:nvPicPr>
                   <pic:blipFill>
-                    <a:blip r:embed="rId25"/>
+                    <a:blip r:embed="rId23"/>
                     <a:stretch>
                       <a:fillRect/>
                     </a:stretch>
@@ -261,7 +272,7 @@
                   <pic:spPr bwMode="auto">
                     <a:xfrm>
                       <a:off x="0" y="0"/>
-                      <a:ext cx="4620126" cy="3696101"/>
+                      <a:ext cx="5334000" cy="3556000"/>
                     </a:xfrm>
                     <a:prstGeom prst="rect">
                       <a:avLst/>
@@ -279,9 +290,129 @@
           </wp:inline>
         </w:drawing>
       </w:r>
-      <w:r>
-        <w:t xml:space="preserve"> </w:t>
-      </w:r>
+    </w:p>
+    <w:p>
+      <w:pPr>
+        <w:pStyle w:val="ImageCaption"/>
+      </w:pPr>
+      <w:r>
+        <w:t xml:space="preserve">Tasa de Afiliación Sindical vs Total de Afiliados (1932-2010).</w:t>
+      </w:r>
+    </w:p>
+    <w:p>
+      <w:pPr>
+        <w:pStyle w:val="BodyText"/>
+      </w:pPr>
+      <w:r>
+        <w:t xml:space="preserve">La Figura 2 muestra algunos aspectos relevantes sobre la tasa de sindicalización:</w:t>
+      </w:r>
+    </w:p>
+    <w:p>
+      <w:pPr>
+        <w:numPr>
+          <w:numId w:val="1001"/>
+          <w:ilvl w:val="0"/>
+        </w:numPr>
+      </w:pPr>
+      <w:r>
+        <w:t xml:space="preserve">Hay dos periodos de aumento explosivo de la sindicalización. El primero se registra a partir de 1968 y termina en 1978. El segundo comienza en 1984 y termina en 1992.</w:t>
+      </w:r>
+    </w:p>
+    <w:p>
+      <w:pPr>
+        <w:numPr>
+          <w:numId w:val="1001"/>
+          <w:ilvl w:val="0"/>
+        </w:numPr>
+      </w:pPr>
+      <w:r>
+        <w:t xml:space="preserve">Un fenómeno interesante son las cifras posteriores a 1973. Aquí se aprecia una muy leve disminución, seguida por un aumento en 1978 y una abrupta caída en 1979 y 1980. Se estima que los datos reflejan la inercia administrativa de los años posteriores al golpe de Estado en cuanto al registro de la afiliación sindical obligatoria (en los sindicatos industriales), y una</w:t>
+      </w:r>
+      <w:r>
+        <w:t xml:space="preserve"> </w:t>
+      </w:r>
+      <w:r>
+        <w:t xml:space="preserve">“</w:t>
+      </w:r>
+      <w:r>
+        <w:t xml:space="preserve">limpieza administrativa</w:t>
+      </w:r>
+      <w:r>
+        <w:t xml:space="preserve">”</w:t>
+      </w:r>
+      <w:r>
+        <w:t xml:space="preserve"> </w:t>
+      </w:r>
+      <w:r>
+        <w:t xml:space="preserve">realizada en 1978, que reflejó el verdadero estado del sindicalismo en el contexto de la represión política.</w:t>
+      </w:r>
+    </w:p>
+    <w:p>
+      <w:pPr>
+        <w:numPr>
+          <w:numId w:val="1001"/>
+          <w:ilvl w:val="0"/>
+        </w:numPr>
+      </w:pPr>
+      <w:r>
+        <w:t xml:space="preserve">Las leves diferencias que se aprecian en el cálculo para algunos años, se explican tanto por los cambios estacionales en los meses de referencia medidos, como por el tratamiento que se hizo de los</w:t>
+      </w:r>
+      <w:r>
+        <w:t xml:space="preserve"> </w:t>
+      </w:r>
+      <w:r>
+        <w:t xml:space="preserve">“</w:t>
+      </w:r>
+      <w:r>
+        <w:t xml:space="preserve">sindicatos en receso</w:t>
+      </w:r>
+      <w:r>
+        <w:t xml:space="preserve">”</w:t>
+      </w:r>
+      <w:r>
+        <w:t xml:space="preserve"> </w:t>
+      </w:r>
+      <w:r>
+        <w:t xml:space="preserve">(P. Morris, 1998).</w:t>
+      </w:r>
+    </w:p>
+    <w:p>
+      <w:pPr>
+        <w:numPr>
+          <w:numId w:val="1001"/>
+          <w:ilvl w:val="0"/>
+        </w:numPr>
+      </w:pPr>
+      <w:r>
+        <w:t xml:space="preserve">Existe una fractura sustancial entre la tasa de afiliación y la cantidad absoluta de trabajadores afiliados desde 1980, que se vuelve especialmente visible a partir de 1998, en la que el crecimiento de la sindicalización no coincide con un aumento en la tasa de afiliación. El cambio parece coincidir con el cambio en el Código del Trabajo.</w:t>
+      </w:r>
+    </w:p>
+    <w:p>
+      <w:pPr>
+        <w:numPr>
+          <w:numId w:val="1001"/>
+          <w:ilvl w:val="0"/>
+        </w:numPr>
+      </w:pPr>
+      <w:r>
+        <w:t xml:space="preserve">Es importante notar que estos indicadores refieren a los trabajadores del sector privado, que son los únicos que pueden conformar sindicatos legalmente.</w:t>
+      </w:r>
+    </w:p>
+    <w:p>
+      <w:pPr>
+        <w:pStyle w:val="FirstParagraph"/>
+      </w:pPr>
+      <w:r>
+        <w:rPr>
+          <w:b/>
+        </w:rPr>
+        <w:t xml:space="preserve">Los parrafos siguientes debemos revisarlos en funcion de la decisión de mostrar otros gráficos o no</w:t>
+      </w:r>
+    </w:p>
+    <w:p>
+      <w:pPr>
+        <w:pStyle w:val="BodyText"/>
+      </w:pPr>
       <w:r>
         <w:t xml:space="preserve">Evidentemente, en la figura 2 la serie de FT siempre se encontrara por sobre el total de ocupados, dado que el total de la fuerza de trabajo considera, a los ocupados, desocupados y quienes buscan trabajo por primera vez por ejemplo. No obstante su diferencia si nos entrega información sobre la intensidad de uso del factor trabajo, dado que</w:t>
       </w:r>
@@ -370,17 +501,7 @@
     </w:p>
     <w:p>
       <w:pPr>
-        <w:pStyle w:val="Heading3"/>
-      </w:pPr>
-      <w:bookmarkStart w:id="26" w:name="tasa-de-afiliación-sindical"/>
-      <w:r>
-        <w:t xml:space="preserve">Tasa de Afiliación Sindical</w:t>
-      </w:r>
-      <w:bookmarkEnd w:id="26"/>
-    </w:p>
-    <w:p>
-      <w:pPr>
-        <w:pStyle w:val="FirstParagraph"/>
+        <w:pStyle w:val="BodyText"/>
       </w:pPr>
       <w:r>
         <w:t xml:space="preserve">La diferencia entre la tasa de afiliación sindical con base en los ocupados, versus la tasa con base en el total de la fuerza de trabajo da cuenta de en que medida la tasa de afiliación esta dada por un componente del ciclo económico y no por un crecimiento propio de la inclusión de la fuerza de trabajo sea formal o informal, urbana o rural, al acceso a los derechos colectivos del trabajo.</w:t>
@@ -388,25 +509,35 @@
     </w:p>
     <w:p>
       <w:pPr>
-        <w:pStyle w:val="BodyText"/>
+        <w:pStyle w:val="Heading1"/>
+      </w:pPr>
+      <w:bookmarkStart w:id="24" w:name="tamaño-promedio-de-los-sindicatos"/>
+      <w:r>
+        <w:t xml:space="preserve">Tamaño Promedio de los Sindicatos</w:t>
+      </w:r>
+      <w:bookmarkEnd w:id="24"/>
+    </w:p>
+    <w:p>
+      <w:pPr>
+        <w:pStyle w:val="CaptionedFigure"/>
       </w:pPr>
       <w:r>
         <w:drawing>
           <wp:inline>
-            <wp:extent cx="4620126" cy="3696101"/>
+            <wp:extent cx="5334000" cy="3556000"/>
             <wp:effectExtent b="0" l="0" r="0" t="0"/>
-            <wp:docPr descr="" title="" id="1" name="Picture"/>
+            <wp:docPr descr="Tamaño Promedio de los Sindicatos y Total de Sindicatos (1932-2010" title="" id="1" name="Picture"/>
             <a:graphic>
               <a:graphicData uri="http://schemas.openxmlformats.org/drawingml/2006/picture">
                 <pic:pic>
                   <pic:nvPicPr>
-                    <pic:cNvPr descr="afiliacion_sindical_files/figure-docx/grafico3-1.png" id="0" name="Picture"/>
+                    <pic:cNvPr descr="afiliacion_sindical_files/figure-docx/figura3-1.png" id="0" name="Picture"/>
                     <pic:cNvPicPr>
                       <a:picLocks noChangeArrowheads="1" noChangeAspect="1"/>
                     </pic:cNvPicPr>
                   </pic:nvPicPr>
                   <pic:blipFill>
-                    <a:blip r:embed="rId27"/>
+                    <a:blip r:embed="rId25"/>
                     <a:stretch>
                       <a:fillRect/>
                     </a:stretch>
@@ -414,7 +545,7 @@
                   <pic:spPr bwMode="auto">
                     <a:xfrm>
                       <a:off x="0" y="0"/>
-                      <a:ext cx="4620126" cy="3696101"/>
+                      <a:ext cx="5334000" cy="3556000"/>
                     </a:xfrm>
                     <a:prstGeom prst="rect">
                       <a:avLst/>
@@ -435,188 +566,21 @@
     </w:p>
     <w:p>
       <w:pPr>
-        <w:pStyle w:val="Heading2"/>
-      </w:pPr>
-      <w:bookmarkStart w:id="28" w:name="sección-2-tamaño-promedio-sindicatos"/>
-      <w:r>
-        <w:t xml:space="preserve">Sección 2: Tamaño promedio sindicatos</w:t>
-      </w:r>
-      <w:bookmarkEnd w:id="28"/>
-    </w:p>
-    <w:p>
-      <w:pPr>
-        <w:pStyle w:val="Heading3"/>
-      </w:pPr>
-      <w:bookmarkStart w:id="29" w:name="total-de-sindicatos"/>
-      <w:r>
-        <w:t xml:space="preserve">Total de Sindicatos</w:t>
-      </w:r>
-      <w:bookmarkEnd w:id="29"/>
-    </w:p>
-    <w:p>
-      <w:pPr>
-        <w:pStyle w:val="FirstParagraph"/>
-      </w:pPr>
-      <w:r>
-        <w:t xml:space="preserve">COMENTARIO POLANCO: Este gráfico podemos hacerlo también por distintas fuentes.</w:t>
-      </w:r>
-    </w:p>
-    <w:p>
-      <w:pPr>
-        <w:pStyle w:val="BodyText"/>
-      </w:pPr>
-      <w:r>
-        <w:drawing>
-          <wp:inline>
-            <wp:extent cx="4620126" cy="3696101"/>
-            <wp:effectExtent b="0" l="0" r="0" t="0"/>
-            <wp:docPr descr="" title="" id="1" name="Picture"/>
-            <a:graphic>
-              <a:graphicData uri="http://schemas.openxmlformats.org/drawingml/2006/picture">
-                <pic:pic>
-                  <pic:nvPicPr>
-                    <pic:cNvPr descr="afiliacion_sindical_files/figure-docx/figura4-1.png" id="0" name="Picture"/>
-                    <pic:cNvPicPr>
-                      <a:picLocks noChangeArrowheads="1" noChangeAspect="1"/>
-                    </pic:cNvPicPr>
-                  </pic:nvPicPr>
-                  <pic:blipFill>
-                    <a:blip r:embed="rId30"/>
-                    <a:stretch>
-                      <a:fillRect/>
-                    </a:stretch>
-                  </pic:blipFill>
-                  <pic:spPr bwMode="auto">
-                    <a:xfrm>
-                      <a:off x="0" y="0"/>
-                      <a:ext cx="4620126" cy="3696101"/>
-                    </a:xfrm>
-                    <a:prstGeom prst="rect">
-                      <a:avLst/>
-                    </a:prstGeom>
-                    <a:noFill/>
-                    <a:ln w="9525">
-                      <a:noFill/>
-                      <a:headEnd/>
-                      <a:tailEnd/>
-                    </a:ln>
-                  </pic:spPr>
-                </pic:pic>
-              </a:graphicData>
-            </a:graphic>
-          </wp:inline>
-        </w:drawing>
-      </w:r>
-    </w:p>
-    <w:p>
-      <w:pPr>
-        <w:pStyle w:val="Heading3"/>
-      </w:pPr>
-      <w:bookmarkStart w:id="31" w:name="tamaño-promedio-de-sindicatos"/>
-      <w:r>
-        <w:t xml:space="preserve">Tamaño promedio de Sindicatos</w:t>
-      </w:r>
-      <w:bookmarkEnd w:id="31"/>
-    </w:p>
-    <w:p>
-      <w:pPr>
-        <w:pStyle w:val="FirstParagraph"/>
-      </w:pPr>
-      <w:r>
-        <w:t xml:space="preserve">Significativo quiebre del periodo de</w:t>
-      </w:r>
-      <w:r>
-        <w:t xml:space="preserve"> </w:t>
-      </w:r>
-      <w:r>
-        <w:t xml:space="preserve">“</w:t>
-      </w:r>
-      <w:r>
-        <w:t xml:space="preserve">terapia de shock</w:t>
-      </w:r>
-      <w:r>
-        <w:t xml:space="preserve">”</w:t>
-      </w:r>
-      <w:r>
-        <w:t xml:space="preserve">. Alta estabilidad durante el periodo ISI, excepción de la crisis del 29, pero si pareciera haber una tendencia al alza previa.</w:t>
-      </w:r>
-    </w:p>
-    <w:p>
-      <w:pPr>
-        <w:pStyle w:val="BodyText"/>
-      </w:pPr>
-      <w:r>
-        <w:drawing>
-          <wp:inline>
-            <wp:extent cx="4620126" cy="3696101"/>
-            <wp:effectExtent b="0" l="0" r="0" t="0"/>
-            <wp:docPr descr="" title="" id="1" name="Picture"/>
-            <a:graphic>
-              <a:graphicData uri="http://schemas.openxmlformats.org/drawingml/2006/picture">
-                <pic:pic>
-                  <pic:nvPicPr>
-                    <pic:cNvPr descr="afiliacion_sindical_files/figure-docx/figura5-1.png" id="0" name="Picture"/>
-                    <pic:cNvPicPr>
-                      <a:picLocks noChangeArrowheads="1" noChangeAspect="1"/>
-                    </pic:cNvPicPr>
-                  </pic:nvPicPr>
-                  <pic:blipFill>
-                    <a:blip r:embed="rId32"/>
-                    <a:stretch>
-                      <a:fillRect/>
-                    </a:stretch>
-                  </pic:blipFill>
-                  <pic:spPr bwMode="auto">
-                    <a:xfrm>
-                      <a:off x="0" y="0"/>
-                      <a:ext cx="4620126" cy="3696101"/>
-                    </a:xfrm>
-                    <a:prstGeom prst="rect">
-                      <a:avLst/>
-                    </a:prstGeom>
-                    <a:noFill/>
-                    <a:ln w="9525">
-                      <a:noFill/>
-                      <a:headEnd/>
-                      <a:tailEnd/>
-                    </a:ln>
-                  </pic:spPr>
-                </pic:pic>
-              </a:graphicData>
-            </a:graphic>
-          </wp:inline>
-        </w:drawing>
-      </w:r>
-    </w:p>
-    <w:p>
-      <w:pPr>
-        <w:pStyle w:val="Heading2"/>
-      </w:pPr>
-      <w:bookmarkStart w:id="33" w:name="conclusiones"/>
+        <w:pStyle w:val="ImageCaption"/>
+      </w:pPr>
+      <w:r>
+        <w:t xml:space="preserve">Tamaño Promedio de los Sindicatos y Total de Sindicatos (1932-2010</w:t>
+      </w:r>
+    </w:p>
+    <w:p>
+      <w:pPr>
+        <w:pStyle w:val="Heading1"/>
+      </w:pPr>
+      <w:bookmarkStart w:id="26" w:name="conclusiones"/>
       <w:r>
         <w:t xml:space="preserve">Conclusiones</w:t>
       </w:r>
-      <w:bookmarkEnd w:id="33"/>
-    </w:p>
-    <w:p>
-      <w:pPr>
-        <w:pStyle w:val="Compact"/>
-        <w:numPr>
-          <w:numId w:val="1003"/>
-          <w:ilvl w:val="0"/>
-        </w:numPr>
-      </w:pPr>
-      <w:r>
-        <w:t xml:space="preserve">Preguntas relevantes sobre la estacionalidad de los datos (no seria relevante solo en caso de tener datos trimestrales? No. Ahora recuerdo que estacionalidad nos referimos a una posible diferencia de nivel dado que el dato es capturado en distintos momentos del año)</w:t>
-      </w:r>
-    </w:p>
-    <w:p>
-      <w:pPr>
-        <w:pStyle w:val="FirstParagraph"/>
-      </w:pPr>
-      <w:r>
-        <w:t xml:space="preserve">–&gt; Ejemplo, la diferencia esta dada por estacionalidad o no? (Considerar relevancia de afiliacion sindical rural, considerar si trabajadores contratados en periodos explicados por el efecto estacional son afiliados/informales).</w:t>
-      </w:r>
+      <w:bookmarkEnd w:id="26"/>
     </w:p>
     <w:sectPr/>
   </w:body>
@@ -858,12 +822,6 @@
     <w:abstractNumId w:val="990"/>
   </w:num>
   <w:num w:numId="1001">
-    <w:abstractNumId w:val="991"/>
-  </w:num>
-  <w:num w:numId="1002">
-    <w:abstractNumId w:val="991"/>
-  </w:num>
-  <w:num w:numId="1003">
     <w:abstractNumId w:val="991"/>
   </w:num>
 </w:numbering>

</xml_diff>

<commit_message>
Commit previo al pull para bajar el archivo Rmd  terminado por el Seba.
</commit_message>
<xml_diff>
--- a/afiliacion_sindical.docx
+++ b/afiliacion_sindical.docx
@@ -3,78 +3,171 @@
 <w:document xmlns:w="http://schemas.openxmlformats.org/wordprocessingml/2006/main" xmlns:m="http://schemas.openxmlformats.org/officeDocument/2006/math" xmlns:r="http://schemas.openxmlformats.org/officeDocument/2006/relationships" xmlns:o="urn:schemas-microsoft-com:office:office" xmlns:v="urn:schemas-microsoft-com:vml" xmlns:w10="urn:schemas-microsoft-com:office:word" xmlns:a="http://schemas.openxmlformats.org/drawingml/2006/main" xmlns:pic="http://schemas.openxmlformats.org/drawingml/2006/picture" xmlns:wp="http://schemas.openxmlformats.org/drawingml/2006/wordprocessingDrawing">
   <w:body>
     <w:p>
-      <w:r>
-        <w:pict>
-          <v:rect style="width:0;height:1.5pt" o:hralign="center" o:hrstd="t" o:hr="t"/>
-        </w:pict>
-      </w:r>
-    </w:p>
-    <w:p>
-      <w:pPr>
-        <w:pStyle w:val="Compact"/>
-      </w:pPr>
-      <w:r>
-        <w:t xml:space="preserve">title:</w:t>
-      </w:r>
-      <w:r>
-        <w:t xml:space="preserve"> </w:t>
-      </w:r>
-      <w:r>
-        <w:t xml:space="preserve">“</w:t>
-      </w:r>
-      <w:r>
-        <w:t xml:space="preserve">Tasa de Afiliación Sindical</w:t>
-      </w:r>
-      <w:r>
-        <w:t xml:space="preserve">”</w:t>
-      </w:r>
-      <w:r>
-        <w:t xml:space="preserve"> </w:t>
-      </w:r>
-      <w:r>
-        <w:t xml:space="preserve">author:</w:t>
-      </w:r>
-      <w:r>
-        <w:t xml:space="preserve"> </w:t>
-      </w:r>
-      <w:r>
-        <w:t xml:space="preserve">“</w:t>
-      </w:r>
-      <w:r>
-        <w:t xml:space="preserve">Sebastian Osorio y Diego Polanco</w:t>
-      </w:r>
-      <w:r>
-        <w:t xml:space="preserve">”</w:t>
-      </w:r>
-      <w:r>
-        <w:t xml:space="preserve"> </w:t>
-      </w:r>
-      <w:r>
-        <w:t xml:space="preserve">date:</w:t>
-      </w:r>
-      <w:r>
-        <w:t xml:space="preserve"> </w:t>
-      </w:r>
-      <w:r>
-        <w:t xml:space="preserve">“</w:t>
-      </w:r>
+      <w:pPr>
+        <w:pStyle w:val="Title"/>
+      </w:pPr>
+      <w:r>
+        <w:t xml:space="preserve">Tasas</w:t>
+      </w:r>
+      <w:r>
+        <w:t xml:space="preserve"> </w:t>
+      </w:r>
+      <w:r>
+        <w:t xml:space="preserve">de</w:t>
+      </w:r>
+      <w:r>
+        <w:t xml:space="preserve"> </w:t>
+      </w:r>
+      <w:r>
+        <w:t xml:space="preserve">Afiliación</w:t>
+      </w:r>
+      <w:r>
+        <w:t xml:space="preserve"> </w:t>
+      </w:r>
+      <w:r>
+        <w:t xml:space="preserve">Sindical</w:t>
+      </w:r>
+      <w:r>
+        <w:t xml:space="preserve"> </w:t>
+      </w:r>
+      <w:r>
+        <w:t xml:space="preserve">y</w:t>
+      </w:r>
+      <w:r>
+        <w:t xml:space="preserve"> </w:t>
+      </w:r>
+      <w:r>
+        <w:t xml:space="preserve">Tamaño</w:t>
+      </w:r>
+      <w:r>
+        <w:t xml:space="preserve"> </w:t>
+      </w:r>
+      <w:r>
+        <w:t xml:space="preserve">Promedio</w:t>
+      </w:r>
+      <w:r>
+        <w:t xml:space="preserve"> </w:t>
+      </w:r>
+      <w:r>
+        <w:t xml:space="preserve">de</w:t>
+      </w:r>
+      <w:r>
+        <w:t xml:space="preserve"> </w:t>
+      </w:r>
+      <w:r>
+        <w:t xml:space="preserve">los</w:t>
+      </w:r>
+      <w:r>
+        <w:t xml:space="preserve"> </w:t>
+      </w:r>
+      <w:r>
+        <w:t xml:space="preserve">Sindicatos</w:t>
+      </w:r>
+      <w:r>
+        <w:t xml:space="preserve"> </w:t>
+      </w:r>
+      <w:r>
+        <w:t xml:space="preserve">en</w:t>
+      </w:r>
+      <w:r>
+        <w:t xml:space="preserve"> </w:t>
+      </w:r>
+      <w:r>
+        <w:t xml:space="preserve">Chile,</w:t>
+      </w:r>
+      <w:r>
+        <w:t xml:space="preserve"> </w:t>
+      </w:r>
+      <w:r>
+        <w:t xml:space="preserve">(1932-2010).</w:t>
+      </w:r>
+      <w:r>
+        <w:t xml:space="preserve"> </w:t>
+      </w:r>
+      <w:r>
+        <w:t xml:space="preserve">Indicadores</w:t>
+      </w:r>
+      <w:r>
+        <w:t xml:space="preserve"> </w:t>
+      </w:r>
+      <w:r>
+        <w:t xml:space="preserve">y</w:t>
+      </w:r>
+      <w:r>
+        <w:t xml:space="preserve"> </w:t>
+      </w:r>
+      <w:r>
+        <w:t xml:space="preserve">Fuentes</w:t>
+      </w:r>
+      <w:r>
+        <w:t xml:space="preserve"> </w:t>
+      </w:r>
+      <w:r>
+        <w:t xml:space="preserve">de</w:t>
+      </w:r>
+      <w:r>
+        <w:t xml:space="preserve"> </w:t>
+      </w:r>
+      <w:r>
+        <w:t xml:space="preserve">Información.</w:t>
+      </w:r>
+    </w:p>
+    <w:p>
+      <w:pPr>
+        <w:pStyle w:val="Author"/>
+      </w:pPr>
+      <w:r>
+        <w:t xml:space="preserve">Sebastian</w:t>
+      </w:r>
+      <w:r>
+        <w:t xml:space="preserve"> </w:t>
+      </w:r>
+      <w:r>
+        <w:t xml:space="preserve">Osorio</w:t>
+      </w:r>
+      <w:r>
+        <w:t xml:space="preserve"> </w:t>
+      </w:r>
+      <w:r>
+        <w:t xml:space="preserve">y</w:t>
+      </w:r>
+      <w:r>
+        <w:t xml:space="preserve"> </w:t>
+      </w:r>
+      <w:r>
+        <w:t xml:space="preserve">Diego</w:t>
+      </w:r>
+      <w:r>
+        <w:t xml:space="preserve"> </w:t>
+      </w:r>
+      <w:r>
+        <w:t xml:space="preserve">Polanco</w:t>
+      </w:r>
+    </w:p>
+    <w:p>
+      <w:pPr>
+        <w:pStyle w:val="Date"/>
+      </w:pPr>
       <w:r>
         <w:t xml:space="preserve">07-05-2021</w:t>
       </w:r>
-      <w:r>
-        <w:t xml:space="preserve">”</w:t>
-      </w:r>
-      <w:r>
-        <w:t xml:space="preserve"> </w:t>
-      </w:r>
-      <w:r>
-        <w:t xml:space="preserve">fontsize: 11pt</w:t>
-      </w:r>
-      <w:r>
-        <w:t xml:space="preserve"> </w:t>
-      </w:r>
-      <w:r>
-        <w:t xml:space="preserve">header-includes:</w:t>
+    </w:p>
+    <w:p>
+      <w:pPr>
+        <w:pStyle w:val="Heading1"/>
+      </w:pPr>
+      <w:bookmarkStart w:id="20" w:name="introducción"/>
+      <w:r>
+        <w:t xml:space="preserve">Introducción</w:t>
+      </w:r>
+      <w:bookmarkEnd w:id="20"/>
+    </w:p>
+    <w:p>
+      <w:pPr>
+        <w:pStyle w:val="FirstParagraph"/>
+      </w:pPr>
+      <w:r>
+        <w:t xml:space="preserve">La Tasa de Afiliación y el Tamaño Promedio son dos indicadores fundamentales para entender la estructura sindical en un país, al entregar información sobre la sindicalización como proporción del total de ocupados (o de la fuerza de trabajo, según sea el caso), y sobre el nivel de concentración de los sindicatos respectivamente.</w:t>
       </w:r>
     </w:p>
     <w:p>
@@ -82,103 +175,33 @@
         <w:pStyle w:val="BodyText"/>
       </w:pPr>
       <w:r>
-        <w:t xml:space="preserve">output:</w:t>
-      </w:r>
-      <w:r>
-        <w:t xml:space="preserve"> </w:t>
-      </w:r>
-      <w:r>
-        <w:t xml:space="preserve">pdf_document:</w:t>
-      </w:r>
-      <w:r>
-        <w:t xml:space="preserve"> </w:t>
-      </w:r>
-      <w:r>
-        <w:t xml:space="preserve">number_section: true</w:t>
-      </w:r>
-      <w:r>
-        <w:t xml:space="preserve"> </w:t>
-      </w:r>
-      <w:r>
-        <w:t xml:space="preserve">extra_dependencies: [</w:t>
-      </w:r>
-      <w:r>
-        <w:t xml:space="preserve">“</w:t>
-      </w:r>
-      <w:r>
-        <w:t xml:space="preserve">float</w:t>
-      </w:r>
-      <w:r>
-        <w:t xml:space="preserve">”</w:t>
-      </w:r>
-      <w:r>
-        <w:t xml:space="preserve">]</w:t>
-      </w:r>
-      <w:r>
-        <w:t xml:space="preserve"> </w:t>
-      </w:r>
-      <w:r>
-        <w:t xml:space="preserve">– -</w:t>
+        <w:t xml:space="preserve">Por su naturaleza, requieren de un análisis relacional con otras variables tanto cuantitativas como cualitativas para extraer conclusiones relevantes. Por ejemplo, una tasa de afiliación elevada no dice nada por sí misma del nivel de legitimidad de las organizaciones de trabajadores ni de su incidencia en la política nacional, así como el tamaño promedio no entrega información sobre su capacidad de presión ante los empleadores ni de la participación de los trabajadores en sus organizaciones. No obstante, ambos indicadores constituyen una base ineludible para profundizar en todos esos temas.</w:t>
+      </w:r>
+    </w:p>
+    <w:p>
+      <w:pPr>
+        <w:pStyle w:val="BodyText"/>
+      </w:pPr>
+      <w:r>
+        <w:t xml:space="preserve">Aunque su relevancia es innegable, no existen series sistemáticas de datos que permitan reconstruir su movimiento de largo plazo en Chile, sino que diversos esfuerzos aislados que han abordado periodos específicos, muchas veces con datos discordantes en torno a ciertos años. En este sentido, el objetivo de la presente minuta es dar cuenta de las aproximaciones existentes, y exponer una propuesta de empalme que abarca el periodo 1932-2010. Con esto, se espera aportar a la construcción de una base sólida para su utilización en futuras investigaciones sobre el movimiento sindical nacional.</w:t>
       </w:r>
     </w:p>
     <w:p>
       <w:pPr>
         <w:pStyle w:val="Heading1"/>
       </w:pPr>
-      <w:bookmarkStart w:id="20" w:name="introducción"/>
-      <w:r>
-        <w:t xml:space="preserve">Introducción</w:t>
-      </w:r>
-      <w:bookmarkEnd w:id="20"/>
+      <w:bookmarkStart w:id="21" w:name="la-tasa-de-afiliación-sindical-1932-2010"/>
+      <w:r>
+        <w:t xml:space="preserve">La Tasa de Afiliación Sindical (1932-2010)</w:t>
+      </w:r>
+      <w:bookmarkEnd w:id="21"/>
     </w:p>
     <w:p>
       <w:pPr>
         <w:pStyle w:val="FirstParagraph"/>
       </w:pPr>
       <w:r>
-        <w:t xml:space="preserve">La tasa de afiliación sindical y el tamaño promedio de los sindicatos son indicadores fundamentales para entender la evolución de la estructura sindical en un país. A grandes rasgos, proporcionan información acerca del peso del sindicalismo como proporción del total de ocupados, y una aproximación gruesa al poder de los sindicatos en términos de su nivel de concentración.</w:t>
-      </w:r>
-    </w:p>
-    <w:p>
-      <w:pPr>
-        <w:pStyle w:val="BodyText"/>
-      </w:pPr>
-      <w:r>
-        <w:t xml:space="preserve">Debido a su naturaleza, estos indicadores ameritan un análisis relacional con otras variables tanto cuantitativas como cualitativas para extraer conclusiones relevantes. Por ejemplo, una tasa de afiliación elevada no dice nada por sí misma del nivel de legitimidad de las organizaciones de trabajadores ni de su incidencia en la política nacional, así como el tamaño promedio no entrega información sobre su capacidad de presión ante los empleadores ni de la participación de los trabajadores en sus organizaciones. No obstante, ambos indicadores constituyen una base ineludible para profundizar en todos esos temas.</w:t>
-      </w:r>
-    </w:p>
-    <w:p>
-      <w:pPr>
-        <w:pStyle w:val="BodyText"/>
-      </w:pPr>
-      <w:r>
-        <w:t xml:space="preserve">Aunque son variables centrales, no existen series sistemáticas de datos que permitan reconstruir su movimiento de largo plazo, sino que varios esfuerzos aislados que han abordado periodos específicos, muchas veces con datos discordantes respecto a ciertos años. El objetivo de la presente minuta es, por un lado, dar cuenta de las aproximaciones existentes a la evolución de los indicadores de tasa de afiliación y tamaño promedio de los sindicatos en Chile, y por otro lado, explicar metodológicamente una propuesta de empalme que abarca el periodo comprendido entre los años 1932 y 2010.</w:t>
-      </w:r>
-    </w:p>
-    <w:p>
-      <w:pPr>
-        <w:pStyle w:val="BodyText"/>
-      </w:pPr>
-      <w:r>
-        <w:t xml:space="preserve">Con esto, se espera aportar a la construcción de una base sólida para su utilización en futuras investigaciones sobre movimiento sindical nacional.</w:t>
-      </w:r>
-    </w:p>
-    <w:p>
-      <w:pPr>
-        <w:pStyle w:val="Heading1"/>
-      </w:pPr>
-      <w:bookmarkStart w:id="21" w:name="la-tasa-de-afiliación-sindical-1932-2010"/>
-      <w:r>
-        <w:t xml:space="preserve">La Tasa de Afiliación Sindical (1932-2010)</w:t>
-      </w:r>
-      <w:bookmarkEnd w:id="21"/>
-    </w:p>
-    <w:p>
-      <w:pPr>
-        <w:pStyle w:val="FirstParagraph"/>
-      </w:pPr>
-      <w:r>
-        <w:t xml:space="preserve">La tasa de afiliación consiste en el total de trabajadores sindicalizados, dividido por la fuerza de trabajo ocupada. Existen por lo menos 7 aproximaciones a esos datos para Chile que permiten construir la serie: Dirección del Trabajo (2021), que abarca desde 1990 hasta 2019; Díaz et al. (2016), desde 1970 hasta 2010, con datos aislados en 1932, 1938, 1942, 1946, 1952, 1958 y 1964; Morris y Oyaneder (1962), entre 1932 y 1959; Barrera (1980), entre 1956 y 1964; DERTO (1977), entre 1956 y 1972; y Barret (2001), entre 1981 y 1998.</w:t>
+        <w:t xml:space="preserve">La tasa de afiliación se calcula tradicionalmente dividiendo el total de trabajadores sindicalizados por la fuerza de trabajo ocupada, o algún denominador más acotado de ese mismo universo. Para Chile, existen al menos 7 aproximaciones a estos datos que permiten construir la serie: Dirección del Trabajo (2021), que abarca desde 1990 hasta 2019; Díaz et al. (2016), desde 1970 hasta 2010, con datos aislados en 1932, 1938, 1942, 1946, 1952, 1958 y 1964; Morris y Oyaneder (1962), entre 1932 y 1959; Barrera (1980), entre 1956 y 1964; DERTO (1977), entre 1956 y 1972; y Barret (2001), entre 1981 y 1998.</w:t>
       </w:r>
     </w:p>
     <w:p>
@@ -241,7 +264,132 @@
         <w:pStyle w:val="BodyText"/>
       </w:pPr>
       <w:r>
-        <w:t xml:space="preserve">Como se puede apreciar en la Figura 1, aunque toman periodos diferentes, las aproximaciones al total de afiliados a organizaciones sindicales guardan bastante coherencia entre sí, al punto que su superposición es prácticamente indistinguible gráficamente. Por lo tanto, la propuesta de empalme es simple y consiste en dar cuenta de los datos más verosímiles en los años que se superponen.</w:t>
+        <w:t xml:space="preserve">La Figura 1 muestra las estimaciones del total de afiliados según distintas fuentes. Aunque toman periodos diferentes, las cifras guardan bastante coherencia entre sí, al punto que su superposición es casi indistinguible gráficamente. En consecuencia, la propuesta de empalme solo requiere escoger los datos más adecuados para los pocos años que se solapan.</w:t>
+      </w:r>
+    </w:p>
+    <w:p>
+      <w:pPr>
+        <w:pStyle w:val="BodyText"/>
+      </w:pPr>
+      <w:r>
+        <w:t xml:space="preserve">En la Figura 2 se expone la propuesta de empalme del total de afiliados a sindicatos (eje derecho), y la resultante tasa de afiliación (eje izquierdo) con dos denominadores diferentes: (i) la cantidad de ocupados y (ii) la fuerza de trabajo total. Al respecto, cabe destacar lo siguiente:</w:t>
+      </w:r>
+    </w:p>
+    <w:p>
+      <w:pPr>
+        <w:numPr>
+          <w:numId w:val="1001"/>
+          <w:ilvl w:val="0"/>
+        </w:numPr>
+      </w:pPr>
+      <w:r>
+        <w:t xml:space="preserve">Se observan dos periodos de aumento explosivo de la sindicalización. El primero se registra a partir de 1968 y termina en 1978. El segundo comienza en 1984 y termina en 1992.</w:t>
+      </w:r>
+    </w:p>
+    <w:p>
+      <w:pPr>
+        <w:numPr>
+          <w:numId w:val="1001"/>
+          <w:ilvl w:val="0"/>
+        </w:numPr>
+      </w:pPr>
+      <w:r>
+        <w:t xml:space="preserve">Un fenómeno interesante son las cifras posteriores a 1973, en las que se aprecia una muy leve disminución, seguida por un aumento en 1978 y una abrupta caída en 1979 y 1980. Se estima que los datos reflejan la</w:t>
+      </w:r>
+      <w:r>
+        <w:t xml:space="preserve"> </w:t>
+      </w:r>
+      <w:r>
+        <w:t xml:space="preserve">“</w:t>
+      </w:r>
+      <w:r>
+        <w:t xml:space="preserve">inercia administrativa</w:t>
+      </w:r>
+      <w:r>
+        <w:t xml:space="preserve">”</w:t>
+      </w:r>
+      <w:r>
+        <w:t xml:space="preserve"> </w:t>
+      </w:r>
+      <w:r>
+        <w:t xml:space="preserve">en cuanto al registro de la afiliación obligatoria en los sindicatos industriales durante los años posteriores al golpe de Estado, y una</w:t>
+      </w:r>
+      <w:r>
+        <w:t xml:space="preserve"> </w:t>
+      </w:r>
+      <w:r>
+        <w:t xml:space="preserve">“</w:t>
+      </w:r>
+      <w:r>
+        <w:t xml:space="preserve">limpieza administrativa</w:t>
+      </w:r>
+      <w:r>
+        <w:t xml:space="preserve">”</w:t>
+      </w:r>
+      <w:r>
+        <w:t xml:space="preserve"> </w:t>
+      </w:r>
+      <w:r>
+        <w:t xml:space="preserve">realizada en 1978, que reflejó el verdadero estado del sindicalismo en el contexto de la represión política.</w:t>
+      </w:r>
+    </w:p>
+    <w:p>
+      <w:pPr>
+        <w:numPr>
+          <w:numId w:val="1001"/>
+          <w:ilvl w:val="0"/>
+        </w:numPr>
+      </w:pPr>
+      <w:r>
+        <w:t xml:space="preserve">Las leves diferencias que se aprecian en el cálculo para algunos años, se explican tanto por los cambios estacionales en los meses de referencia medidos, como por el tratamiento que se hizo de los</w:t>
+      </w:r>
+      <w:r>
+        <w:t xml:space="preserve"> </w:t>
+      </w:r>
+      <w:r>
+        <w:t xml:space="preserve">“</w:t>
+      </w:r>
+      <w:r>
+        <w:t xml:space="preserve">sindicatos en receso</w:t>
+      </w:r>
+      <w:r>
+        <w:t xml:space="preserve">”</w:t>
+      </w:r>
+      <w:r>
+        <w:t xml:space="preserve">, ya fuera ignorándolos o restándolos a los creados (Morris, 1998).</w:t>
+      </w:r>
+    </w:p>
+    <w:p>
+      <w:pPr>
+        <w:numPr>
+          <w:numId w:val="1001"/>
+          <w:ilvl w:val="0"/>
+        </w:numPr>
+      </w:pPr>
+      <w:r>
+        <w:t xml:space="preserve">Existe una fractura sustancial entre la tasa de afiliación y la cantidad absoluta de trabajadores afiliados desde 1980, que se vuelve especialmente visible a partir de 1998, en la que el crecimiento de la sindicalización no coincide con un aumento en la tasa de afiliación. El fenómeno coincide con la reestructuración económica neoliberal (Stallings, 2001) y el cambio en el Código del Trabajo.</w:t>
+      </w:r>
+    </w:p>
+    <w:p>
+      <w:pPr>
+        <w:numPr>
+          <w:numId w:val="1001"/>
+          <w:ilvl w:val="0"/>
+        </w:numPr>
+      </w:pPr>
+      <w:r>
+        <w:t xml:space="preserve">La diferencia en la tasa de afiliación resultante de (i) y (ii) es visible especialmente entre 1973 y 1979, y entre 1981 y 1987, años en los que el indicador se vio sensiblemente afectado por el fuerte desempleo que llegó a más de un 20%. De tal modo, sugiere que en dichos periodos la variación está dada por el ciclo económico y no por una mayor cobertura de acceso a derechos laborales por parte de la fuerza de trabajo.</w:t>
+      </w:r>
+    </w:p>
+    <w:p>
+      <w:pPr>
+        <w:numPr>
+          <w:numId w:val="1001"/>
+          <w:ilvl w:val="0"/>
+        </w:numPr>
+      </w:pPr>
+      <w:r>
+        <w:t xml:space="preserve">Las tasas de afiliación involucran exclusivamente a los trabajadores del sector privado que son los únicos que pueden conformar sindicatos legalmente, de modo que podría afirmarse que los cálculos están subestimados, lo cual se explorará en una futura minuta.</w:t>
       </w:r>
     </w:p>
     <w:p>
@@ -301,221 +449,21 @@
     </w:p>
     <w:p>
       <w:pPr>
-        <w:pStyle w:val="BodyText"/>
-      </w:pPr>
-      <w:r>
-        <w:t xml:space="preserve">La Figura 2 muestra algunos aspectos relevantes sobre la tasa de sindicalización:</w:t>
-      </w:r>
-    </w:p>
-    <w:p>
-      <w:pPr>
-        <w:numPr>
-          <w:numId w:val="1001"/>
-          <w:ilvl w:val="0"/>
-        </w:numPr>
-      </w:pPr>
-      <w:r>
-        <w:t xml:space="preserve">Hay dos periodos de aumento explosivo de la sindicalización. El primero se registra a partir de 1968 y termina en 1978. El segundo comienza en 1984 y termina en 1992.</w:t>
-      </w:r>
-    </w:p>
-    <w:p>
-      <w:pPr>
-        <w:numPr>
-          <w:numId w:val="1001"/>
-          <w:ilvl w:val="0"/>
-        </w:numPr>
-      </w:pPr>
-      <w:r>
-        <w:t xml:space="preserve">Un fenómeno interesante son las cifras posteriores a 1973. Aquí se aprecia una muy leve disminución, seguida por un aumento en 1978 y una abrupta caída en 1979 y 1980. Se estima que los datos reflejan la inercia administrativa de los años posteriores al golpe de Estado en cuanto al registro de la afiliación sindical obligatoria (en los sindicatos industriales), y una</w:t>
-      </w:r>
-      <w:r>
-        <w:t xml:space="preserve"> </w:t>
-      </w:r>
-      <w:r>
-        <w:t xml:space="preserve">“</w:t>
-      </w:r>
-      <w:r>
-        <w:t xml:space="preserve">limpieza administrativa</w:t>
-      </w:r>
-      <w:r>
-        <w:t xml:space="preserve">”</w:t>
-      </w:r>
-      <w:r>
-        <w:t xml:space="preserve"> </w:t>
-      </w:r>
-      <w:r>
-        <w:t xml:space="preserve">realizada en 1978, que reflejó el verdadero estado del sindicalismo en el contexto de la represión política.</w:t>
-      </w:r>
-    </w:p>
-    <w:p>
-      <w:pPr>
-        <w:numPr>
-          <w:numId w:val="1001"/>
-          <w:ilvl w:val="0"/>
-        </w:numPr>
-      </w:pPr>
-      <w:r>
-        <w:t xml:space="preserve">Las leves diferencias que se aprecian en el cálculo para algunos años, se explican tanto por los cambios estacionales en los meses de referencia medidos, como por el tratamiento que se hizo de los</w:t>
-      </w:r>
-      <w:r>
-        <w:t xml:space="preserve"> </w:t>
-      </w:r>
-      <w:r>
-        <w:t xml:space="preserve">“</w:t>
-      </w:r>
-      <w:r>
-        <w:t xml:space="preserve">sindicatos en receso</w:t>
-      </w:r>
-      <w:r>
-        <w:t xml:space="preserve">”</w:t>
-      </w:r>
-      <w:r>
-        <w:t xml:space="preserve"> </w:t>
-      </w:r>
-      <w:r>
-        <w:t xml:space="preserve">(P. Morris, 1998).</w:t>
-      </w:r>
-    </w:p>
-    <w:p>
-      <w:pPr>
-        <w:numPr>
-          <w:numId w:val="1001"/>
-          <w:ilvl w:val="0"/>
-        </w:numPr>
-      </w:pPr>
-      <w:r>
-        <w:t xml:space="preserve">Existe una fractura sustancial entre la tasa de afiliación y la cantidad absoluta de trabajadores afiliados desde 1980, que se vuelve especialmente visible a partir de 1998, en la que el crecimiento de la sindicalización no coincide con un aumento en la tasa de afiliación. El cambio parece coincidir con el cambio en el Código del Trabajo.</w:t>
-      </w:r>
-    </w:p>
-    <w:p>
-      <w:pPr>
-        <w:numPr>
-          <w:numId w:val="1001"/>
-          <w:ilvl w:val="0"/>
-        </w:numPr>
-      </w:pPr>
-      <w:r>
-        <w:t xml:space="preserve">Es importante notar que estos indicadores refieren a los trabajadores del sector privado, que son los únicos que pueden conformar sindicatos legalmente.</w:t>
-      </w:r>
+        <w:pStyle w:val="Heading1"/>
+      </w:pPr>
+      <w:bookmarkStart w:id="24" w:name="tamaño-promedio-de-los-sindicatos"/>
+      <w:r>
+        <w:t xml:space="preserve">Tamaño Promedio de los Sindicatos</w:t>
+      </w:r>
+      <w:bookmarkEnd w:id="24"/>
     </w:p>
     <w:p>
       <w:pPr>
         <w:pStyle w:val="FirstParagraph"/>
       </w:pPr>
       <w:r>
-        <w:rPr>
-          <w:b/>
-        </w:rPr>
-        <w:t xml:space="preserve">Los parrafos siguientes debemos revisarlos en funcion de la decisión de mostrar otros gráficos o no</w:t>
-      </w:r>
-    </w:p>
-    <w:p>
-      <w:pPr>
-        <w:pStyle w:val="BodyText"/>
-      </w:pPr>
-      <w:r>
-        <w:t xml:space="preserve">Evidentemente, en la figura 2 la serie de FT siempre se encontrara por sobre el total de ocupados, dado que el total de la fuerza de trabajo considera, a los ocupados, desocupados y quienes buscan trabajo por primera vez por ejemplo. No obstante su diferencia si nos entrega información sobre la intensidad de uso del factor trabajo, dado que</w:t>
-      </w:r>
-      <w:r>
-        <w:t xml:space="preserve"> </w:t>
-      </w:r>
-      <m:oMath>
-        <m:r>
-          <m:t>e</m:t>
-        </m:r>
-        <m:r>
-          <m:t>=</m:t>
-        </m:r>
-        <m:r>
-          <m:t>o</m:t>
-        </m:r>
-        <m:r>
-          <m:t>c</m:t>
-        </m:r>
-        <m:r>
-          <m:t>u</m:t>
-        </m:r>
-        <m:r>
-          <m:t>p</m:t>
-        </m:r>
-        <m:r>
-          <m:t>a</m:t>
-        </m:r>
-        <m:r>
-          <m:t>d</m:t>
-        </m:r>
-        <m:r>
-          <m:t>o</m:t>
-        </m:r>
-        <m:r>
-          <m:t>s</m:t>
-        </m:r>
-        <m:r>
-          <m:t>/</m:t>
-        </m:r>
-        <m:r>
-          <m:t>F</m:t>
-        </m:r>
-        <m:r>
-          <m:t>T</m:t>
-        </m:r>
-      </m:oMath>
-      <w:r>
-        <w:t xml:space="preserve"> </w:t>
-      </w:r>
-      <w:r>
-        <w:t xml:space="preserve">donde</w:t>
-      </w:r>
-      <w:r>
-        <w:t xml:space="preserve"> </w:t>
-      </w:r>
-      <m:oMath>
-        <m:r>
-          <m:t>e</m:t>
-        </m:r>
-      </m:oMath>
-      <w:r>
-        <w:t xml:space="preserve"> </w:t>
-      </w:r>
-      <w:r>
-        <w:t xml:space="preserve">se refiere a la tasa de empleo. Esto es pertinente para nuestro interés de calcular la tasa de afiliación sindical con distintos numeradores con tal de comparar el componente ciclico de la tasa de afiliación versus el crecimiento</w:t>
-      </w:r>
-      <w:r>
-        <w:t xml:space="preserve"> </w:t>
-      </w:r>
-      <w:r>
-        <w:t xml:space="preserve">“</w:t>
-      </w:r>
-      <w:r>
-        <w:t xml:space="preserve">vegetativo</w:t>
-      </w:r>
-      <w:r>
-        <w:t xml:space="preserve">”</w:t>
-      </w:r>
-      <w:r>
-        <w:t xml:space="preserve"> </w:t>
-      </w:r>
-      <w:r>
-        <w:t xml:space="preserve">de la misma.</w:t>
-      </w:r>
-    </w:p>
-    <w:p>
-      <w:pPr>
-        <w:pStyle w:val="BodyText"/>
-      </w:pPr>
-      <w:r>
-        <w:t xml:space="preserve">La diferencia entre la tasa de afiliación sindical con base en los ocupados, versus la tasa con base en el total de la fuerza de trabajo da cuenta de en que medida la tasa de afiliación esta dada por un componente del ciclo económico y no por un crecimiento propio de la inclusión de la fuerza de trabajo sea formal o informal, urbana o rural, al acceso a los derechos colectivos del trabajo.</w:t>
-      </w:r>
-    </w:p>
-    <w:p>
-      <w:pPr>
-        <w:pStyle w:val="Heading1"/>
-      </w:pPr>
-      <w:bookmarkStart w:id="24" w:name="tamaño-promedio-de-los-sindicatos"/>
-      <w:r>
-        <w:t xml:space="preserve">Tamaño Promedio de los Sindicatos</w:t>
-      </w:r>
-      <w:bookmarkEnd w:id="24"/>
+        <w:t xml:space="preserve">El tamaño promedio se calcula dividiendo la cantidad de trabajadores afiliados por la cantidad de sindicatos existentes. La evolución del número de sindicatos se encuentra en las mismas fuentes y para los mismos años que el total de trabajadores afiliados revisado en el apartado anterior. La propuesta de empalme es igualmente sencilla, como se desprende de la Figura 3.</w:t>
+      </w:r>
     </w:p>
     <w:p>
       <w:pPr>
@@ -526,7 +474,7 @@
           <wp:inline>
             <wp:extent cx="5334000" cy="3556000"/>
             <wp:effectExtent b="0" l="0" r="0" t="0"/>
-            <wp:docPr descr="Tamaño Promedio de los Sindicatos y Total de Sindicatos (1932-2010" title="" id="1" name="Picture"/>
+            <wp:docPr descr="Total de Sindicatos (1932-2010). Distintas Fuentes." title="" id="1" name="Picture"/>
             <a:graphic>
               <a:graphicData uri="http://schemas.openxmlformats.org/drawingml/2006/picture">
                 <pic:pic>
@@ -569,6 +517,113 @@
         <w:pStyle w:val="ImageCaption"/>
       </w:pPr>
       <w:r>
+        <w:t xml:space="preserve">Total de Sindicatos (1932-2010). Distintas Fuentes.</w:t>
+      </w:r>
+    </w:p>
+    <w:p>
+      <w:pPr>
+        <w:pStyle w:val="BodyText"/>
+      </w:pPr>
+      <w:r>
+        <w:t xml:space="preserve">La Figura 4 expone la propuesta de empalme de la cantidad total de sindicatos (eje derecho), y el indicador del tamaño promedio de los sindicatos (eje izquierdo). De esta figura se puede destacar lo siguiente:</w:t>
+      </w:r>
+    </w:p>
+    <w:p>
+      <w:pPr>
+        <w:numPr>
+          <w:numId w:val="1002"/>
+          <w:ilvl w:val="0"/>
+        </w:numPr>
+      </w:pPr>
+      <w:r>
+        <w:t xml:space="preserve">A largo plazo, la tendencia del sindicalismo chileno es a una multiplicación de sus organizaciones, las que se mueven en un sentido similar al total de afiliados en la Figura 2. Esto implica que el crecimiento sindical se logra con la creación de nuevos sindicatos, y no con una mayor concentración de afiliados entre los ya existentes.</w:t>
+      </w:r>
+    </w:p>
+    <w:p>
+      <w:pPr>
+        <w:numPr>
+          <w:numId w:val="1002"/>
+          <w:ilvl w:val="0"/>
+        </w:numPr>
+      </w:pPr>
+      <w:r>
+        <w:t xml:space="preserve">Entre 1932 y 1979 se observa un tamaño promedio estable en las organizaciones sindicales que oscila entre 120 y 150 afiliados, a excepción del periodo 1938-1942, coincidente con un aumento significativo en la cantidad de sindicatos impulsada por el gobierno del Frente Popular, llevando el indicador momentáneamente a cerca de 80.</w:t>
+      </w:r>
+    </w:p>
+    <w:p>
+      <w:pPr>
+        <w:numPr>
+          <w:numId w:val="1002"/>
+          <w:ilvl w:val="0"/>
+        </w:numPr>
+      </w:pPr>
+      <w:r>
+        <w:t xml:space="preserve">A diferencia del periodo 1938-1942, el explosivo aumento en la cantidad de sindicatos a partir de 1966 no implicó un descenso significativo en el tamaño promedio de las organizaciones, e incluso coincidió con un leve crecimiento del indicador entre 1969 y 1971, lo que se explica por las características de la sindicalización campesina, que se expresó en grandes sindicatos a nivel territorial, y no en organizaciones por establecimiento.</w:t>
+      </w:r>
+    </w:p>
+    <w:p>
+      <w:pPr>
+        <w:numPr>
+          <w:numId w:val="1002"/>
+          <w:ilvl w:val="0"/>
+        </w:numPr>
+      </w:pPr>
+      <w:r>
+        <w:t xml:space="preserve">A partir de 1980, junto con el nuevo Código del Trabajo y la reestructuración de la economía, el tamaño promedio de los sindicatos cae drásticamente, oscilando desde entonces entre los 100 y 70 afiliados por organización, al mismo tiempo que la cantidad total de sindicatos alcanza su nivel histórico más alto, superando la barrera de los 8.000, y llegando a cerca de 10.000 en 2010. En este sentido, el nivel de fragmentación sindical logra contrarrestar el aumento absoluto en la afiliación, manteniendo el tamaño promedio constante.</w:t>
+      </w:r>
+    </w:p>
+    <w:p>
+      <w:pPr>
+        <w:pStyle w:val="CaptionedFigure"/>
+      </w:pPr>
+      <w:r>
+        <w:drawing>
+          <wp:inline>
+            <wp:extent cx="5334000" cy="3556000"/>
+            <wp:effectExtent b="0" l="0" r="0" t="0"/>
+            <wp:docPr descr="Tamaño Promedio de los Sindicatos y Total de Sindicatos (1932-2010" title="" id="1" name="Picture"/>
+            <a:graphic>
+              <a:graphicData uri="http://schemas.openxmlformats.org/drawingml/2006/picture">
+                <pic:pic>
+                  <pic:nvPicPr>
+                    <pic:cNvPr descr="afiliacion_sindical_files/figure-docx/figura4-1.png" id="0" name="Picture"/>
+                    <pic:cNvPicPr>
+                      <a:picLocks noChangeArrowheads="1" noChangeAspect="1"/>
+                    </pic:cNvPicPr>
+                  </pic:nvPicPr>
+                  <pic:blipFill>
+                    <a:blip r:embed="rId26"/>
+                    <a:stretch>
+                      <a:fillRect/>
+                    </a:stretch>
+                  </pic:blipFill>
+                  <pic:spPr bwMode="auto">
+                    <a:xfrm>
+                      <a:off x="0" y="0"/>
+                      <a:ext cx="5334000" cy="3556000"/>
+                    </a:xfrm>
+                    <a:prstGeom prst="rect">
+                      <a:avLst/>
+                    </a:prstGeom>
+                    <a:noFill/>
+                    <a:ln w="9525">
+                      <a:noFill/>
+                      <a:headEnd/>
+                      <a:tailEnd/>
+                    </a:ln>
+                  </pic:spPr>
+                </pic:pic>
+              </a:graphicData>
+            </a:graphic>
+          </wp:inline>
+        </w:drawing>
+      </w:r>
+    </w:p>
+    <w:p>
+      <w:pPr>
+        <w:pStyle w:val="ImageCaption"/>
+      </w:pPr>
+      <w:r>
         <w:t xml:space="preserve">Tamaño Promedio de los Sindicatos y Total de Sindicatos (1932-2010</w:t>
       </w:r>
     </w:p>
@@ -576,11 +631,231 @@
       <w:pPr>
         <w:pStyle w:val="Heading1"/>
       </w:pPr>
-      <w:bookmarkStart w:id="26" w:name="conclusiones"/>
+      <w:bookmarkStart w:id="27" w:name="conclusiones"/>
       <w:r>
         <w:t xml:space="preserve">Conclusiones</w:t>
       </w:r>
-      <w:bookmarkEnd w:id="26"/>
+      <w:bookmarkEnd w:id="27"/>
+    </w:p>
+    <w:p>
+      <w:pPr>
+        <w:pStyle w:val="FirstParagraph"/>
+      </w:pPr>
+      <w:r>
+        <w:t xml:space="preserve">En el presente documento se expusieron las fuentes disponibles y una propuesta de empalme para los indicadores Tasa de Afiliación sindical y Tamaño Promedio de los sindicatos.</w:t>
+      </w:r>
+    </w:p>
+    <w:p>
+      <w:pPr>
+        <w:pStyle w:val="BodyText"/>
+      </w:pPr>
+      <w:r>
+        <w:t xml:space="preserve">Del ordenamiento de la información, se concluye que los dos empalmes son sencillos ya que solo requieren escoger los datos más razonables en los pocos años que se superponen, lo cual generalmente remite a considerar el tratamiento de los sindicatos</w:t>
+      </w:r>
+      <w:r>
+        <w:t xml:space="preserve"> </w:t>
+      </w:r>
+      <w:r>
+        <w:t xml:space="preserve">“</w:t>
+      </w:r>
+      <w:r>
+        <w:t xml:space="preserve">en receso</w:t>
+      </w:r>
+      <w:r>
+        <w:t xml:space="preserve">”</w:t>
+      </w:r>
+      <w:r>
+        <w:t xml:space="preserve">, y el periodo del año de medición.</w:t>
+      </w:r>
+    </w:p>
+    <w:p>
+      <w:pPr>
+        <w:pStyle w:val="BodyText"/>
+      </w:pPr>
+      <w:r>
+        <w:t xml:space="preserve">Asimismo, la representación gráfica de los empalmes con los indicadores de referencia permiten observar que la evolución del sindicalismo constituye un buen reflejo de los procesos económicos y políticos del país, especialmente en los periodos 1968-1973, y 1982-1989, en los que se registraron las variaciones más importantes.</w:t>
+      </w:r>
+    </w:p>
+    <w:p>
+      <w:r>
+        <w:br w:type="page"/>
+      </w:r>
+    </w:p>
+    <w:p>
+      <w:pPr>
+        <w:pStyle w:val="Heading1"/>
+      </w:pPr>
+      <w:bookmarkStart w:id="28" w:name="referencias"/>
+      <w:r>
+        <w:t xml:space="preserve">Referencias</w:t>
+      </w:r>
+      <w:bookmarkEnd w:id="28"/>
+    </w:p>
+    <w:p>
+      <w:pPr>
+        <w:pStyle w:val="FirstParagraph"/>
+      </w:pPr>
+      <w:r>
+        <w:t xml:space="preserve">Barrera, M. (1980).</w:t>
+      </w:r>
+      <w:r>
+        <w:t xml:space="preserve"> </w:t>
+      </w:r>
+      <w:r>
+        <w:rPr>
+          <w:i/>
+        </w:rPr>
+        <w:t xml:space="preserve">Desarrollo económico y sindicalismo en Chile: 1938-1970.</w:t>
+      </w:r>
+      <w:r>
+        <w:t xml:space="preserve"> </w:t>
+      </w:r>
+      <w:r>
+        <w:t xml:space="preserve">Revista Mexicana de Sociología, 42(3), 1269-1296.</w:t>
+      </w:r>
+    </w:p>
+    <w:p>
+      <w:pPr>
+        <w:pStyle w:val="BodyText"/>
+      </w:pPr>
+      <w:r>
+        <w:t xml:space="preserve">Barret, P. (2001).</w:t>
+      </w:r>
+      <w:r>
+        <w:t xml:space="preserve"> </w:t>
+      </w:r>
+      <w:r>
+        <w:rPr>
+          <w:i/>
+        </w:rPr>
+        <w:t xml:space="preserve">Labour policy, labour–business relations and the transition to democracy in Chile.</w:t>
+      </w:r>
+      <w:r>
+        <w:t xml:space="preserve"> </w:t>
+      </w:r>
+      <w:r>
+        <w:t xml:space="preserve">Journal of Latin American Studies, 33(3), 561-597.</w:t>
+      </w:r>
+    </w:p>
+    <w:p>
+      <w:pPr>
+        <w:pStyle w:val="BodyText"/>
+      </w:pPr>
+      <w:r>
+        <w:t xml:space="preserve">DERTO. (1977). Estadísticas Sindicales (1956—1972). Universidad de Chile.</w:t>
+      </w:r>
+    </w:p>
+    <w:p>
+      <w:pPr>
+        <w:pStyle w:val="BodyText"/>
+      </w:pPr>
+      <w:r>
+        <w:t xml:space="preserve">Díaz, J., Lüders, R., &amp; Wagner, G. (2016).</w:t>
+      </w:r>
+      <w:r>
+        <w:t xml:space="preserve"> </w:t>
+      </w:r>
+      <w:r>
+        <w:rPr>
+          <w:i/>
+        </w:rPr>
+        <w:t xml:space="preserve">Chile 1810-2010. La República en cifras. Historical statistics.</w:t>
+      </w:r>
+      <w:r>
+        <w:t xml:space="preserve"> </w:t>
+      </w:r>
+      <w:r>
+        <w:t xml:space="preserve">Ediciones Universidad Católica de Chile.</w:t>
+      </w:r>
+    </w:p>
+    <w:p>
+      <w:pPr>
+        <w:pStyle w:val="BodyText"/>
+      </w:pPr>
+      <w:r>
+        <w:t xml:space="preserve">Dirección del Trabajo. (2021).</w:t>
+      </w:r>
+      <w:r>
+        <w:t xml:space="preserve"> </w:t>
+      </w:r>
+      <w:r>
+        <w:rPr>
+          <w:i/>
+        </w:rPr>
+        <w:t xml:space="preserve">Compendio de Series Estadísticas, 1990—2019 (Compendio 2019).</w:t>
+      </w:r>
+      <w:r>
+        <w:t xml:space="preserve"> </w:t>
+      </w:r>
+      <w:r>
+        <w:t xml:space="preserve">Dirección del Trabajo.</w:t>
+      </w:r>
+    </w:p>
+    <w:p>
+      <w:pPr>
+        <w:pStyle w:val="BodyText"/>
+      </w:pPr>
+      <w:r>
+        <w:t xml:space="preserve">Morris, J., &amp; Oyaneder, R. (1962).</w:t>
+      </w:r>
+      <w:r>
+        <w:t xml:space="preserve"> </w:t>
+      </w:r>
+      <w:r>
+        <w:rPr>
+          <w:i/>
+        </w:rPr>
+        <w:t xml:space="preserve">Afiliación y finanzas sindicales en Chile, 1932—1959.</w:t>
+      </w:r>
+      <w:r>
+        <w:t xml:space="preserve"> </w:t>
+      </w:r>
+      <w:r>
+        <w:t xml:space="preserve">Publicaciones INSORA.</w:t>
+      </w:r>
+    </w:p>
+    <w:p>
+      <w:pPr>
+        <w:pStyle w:val="BodyText"/>
+      </w:pPr>
+      <w:r>
+        <w:t xml:space="preserve">Morris, P. (1998).</w:t>
+      </w:r>
+      <w:r>
+        <w:t xml:space="preserve"> </w:t>
+      </w:r>
+      <w:r>
+        <w:rPr>
+          <w:i/>
+        </w:rPr>
+        <w:t xml:space="preserve">Sindicatos en receso: La otra cara de la estabilidad sindical</w:t>
+      </w:r>
+      <w:r>
+        <w:t xml:space="preserve"> </w:t>
+      </w:r>
+      <w:r>
+        <w:t xml:space="preserve">(N.o 4). Direccion del Trabajo.</w:t>
+      </w:r>
+    </w:p>
+    <w:p>
+      <w:pPr>
+        <w:pStyle w:val="BodyText"/>
+      </w:pPr>
+      <w:r>
+        <w:t xml:space="preserve">Stallings, B. (2001).</w:t>
+      </w:r>
+      <w:r>
+        <w:t xml:space="preserve"> </w:t>
+      </w:r>
+      <w:r>
+        <w:rPr>
+          <w:i/>
+        </w:rPr>
+        <w:t xml:space="preserve">Las reformas estructurales y el desempeño socioeconómico</w:t>
+      </w:r>
+      <w:r>
+        <w:t xml:space="preserve">, en Reformas, crecimiento y políticas sociales en Chile desde 1973. Santiago de Chile: LOM Ediciones, 23-60.</w:t>
+      </w:r>
     </w:p>
     <w:sectPr/>
   </w:body>
@@ -822,6 +1097,9 @@
     <w:abstractNumId w:val="990"/>
   </w:num>
   <w:num w:numId="1001">
+    <w:abstractNumId w:val="991"/>
+  </w:num>
+  <w:num w:numId="1002">
     <w:abstractNumId w:val="991"/>
   </w:num>
 </w:numbering>

</xml_diff>